<commit_message>
HW2 Docs typo fix
</commit_message>
<xml_diff>
--- a/HW2/docs/CMPE464_MuslumBaris_Korkmazer_HW2.docx
+++ b/HW2/docs/CMPE464_MuslumBaris_Korkmazer_HW2.docx
@@ -149,7 +149,17 @@
           <w:sz w:val="32"/>
           <w:szCs w:val="32"/>
         </w:rPr>
-        <w:t>HOMEWORK #1</w:t>
+        <w:t>HOMEWORK #</w:t>
+      </w:r>
+      <w:r>
+        <w:rPr>
+          <w:rFonts w:ascii="Times New Roman" w:hAnsi="Times New Roman" w:cs="Times New Roman"/>
+          <w:b/>
+          <w:bCs/>
+          <w:sz w:val="32"/>
+          <w:szCs w:val="32"/>
+        </w:rPr>
+        <w:t>02</w:t>
       </w:r>
     </w:p>
     <w:p>
@@ -930,28 +940,7 @@
           <w:rFonts w:ascii="Times New Roman" w:hAnsi="Times New Roman" w:cs="Times New Roman"/>
           <w:color w:val="auto"/>
         </w:rPr>
-        <w:t xml:space="preserve">Picture </w:t>
-      </w:r>
-      <w:r>
-        <w:rPr>
-          <w:rFonts w:ascii="Times New Roman" w:hAnsi="Times New Roman" w:cs="Times New Roman"/>
-          <w:color w:val="auto"/>
-        </w:rPr>
-        <w:t>3</w:t>
-      </w:r>
-      <w:r>
-        <w:rPr>
-          <w:rFonts w:ascii="Times New Roman" w:hAnsi="Times New Roman" w:cs="Times New Roman"/>
-          <w:color w:val="auto"/>
-        </w:rPr>
-        <w:t xml:space="preserve">: </w:t>
-      </w:r>
-      <w:r>
-        <w:rPr>
-          <w:rFonts w:ascii="Times New Roman" w:hAnsi="Times New Roman" w:cs="Times New Roman"/>
-          <w:color w:val="auto"/>
-        </w:rPr>
-        <w:t>Equalized soldier image</w:t>
+        <w:t>Picture 3: Equalized soldier image</w:t>
       </w:r>
     </w:p>
     <w:p>
@@ -1053,28 +1042,7 @@
           <w:rFonts w:ascii="Times New Roman" w:hAnsi="Times New Roman" w:cs="Times New Roman"/>
           <w:color w:val="auto"/>
         </w:rPr>
-        <w:t xml:space="preserve">Picture </w:t>
-      </w:r>
-      <w:r>
-        <w:rPr>
-          <w:rFonts w:ascii="Times New Roman" w:hAnsi="Times New Roman" w:cs="Times New Roman"/>
-          <w:color w:val="auto"/>
-        </w:rPr>
-        <w:t>4</w:t>
-      </w:r>
-      <w:r>
-        <w:rPr>
-          <w:rFonts w:ascii="Times New Roman" w:hAnsi="Times New Roman" w:cs="Times New Roman"/>
-          <w:color w:val="auto"/>
-        </w:rPr>
-        <w:t>: Equalized soldier image</w:t>
-      </w:r>
-      <w:r>
-        <w:rPr>
-          <w:rFonts w:ascii="Times New Roman" w:hAnsi="Times New Roman" w:cs="Times New Roman"/>
-          <w:color w:val="auto"/>
-        </w:rPr>
-        <w:t>’s histogram</w:t>
+        <w:t>Picture 4: Equalized soldier image’s histogram</w:t>
       </w:r>
     </w:p>
     <w:p>
@@ -1364,14 +1332,7 @@
           <w:rFonts w:ascii="Times New Roman" w:hAnsi="Times New Roman" w:cs="Times New Roman"/>
           <w:color w:val="auto"/>
         </w:rPr>
-        <w:t xml:space="preserve"> Image: </w:t>
-      </w:r>
-      <w:r>
-        <w:rPr>
-          <w:rFonts w:ascii="Times New Roman" w:hAnsi="Times New Roman" w:cs="Times New Roman"/>
-          <w:color w:val="auto"/>
-        </w:rPr>
-        <w:t>City</w:t>
+        <w:t xml:space="preserve"> Image: City</w:t>
       </w:r>
     </w:p>
     <w:p>
@@ -1458,21 +1419,7 @@
           <w:rFonts w:ascii="Times New Roman" w:hAnsi="Times New Roman" w:cs="Times New Roman"/>
           <w:color w:val="auto"/>
         </w:rPr>
-        <w:t xml:space="preserve">Picture </w:t>
-      </w:r>
-      <w:r>
-        <w:rPr>
-          <w:rFonts w:ascii="Times New Roman" w:hAnsi="Times New Roman" w:cs="Times New Roman"/>
-          <w:color w:val="auto"/>
-        </w:rPr>
-        <w:t>7</w:t>
-      </w:r>
-      <w:r>
-        <w:rPr>
-          <w:rFonts w:ascii="Times New Roman" w:hAnsi="Times New Roman" w:cs="Times New Roman"/>
-          <w:color w:val="auto"/>
-        </w:rPr>
-        <w:t xml:space="preserve">: </w:t>
+        <w:t xml:space="preserve">Picture 7: </w:t>
       </w:r>
       <w:r>
         <w:rPr>
@@ -3589,14 +3536,7 @@
           <w:rFonts w:ascii="Times New Roman" w:hAnsi="Times New Roman" w:cs="Times New Roman"/>
           <w:color w:val="auto"/>
         </w:rPr>
-        <w:t>Histogram/</w:t>
-      </w:r>
-      <w:r>
-        <w:rPr>
-          <w:rFonts w:ascii="Times New Roman" w:hAnsi="Times New Roman" w:cs="Times New Roman"/>
-          <w:color w:val="auto"/>
-        </w:rPr>
-        <w:t>Histogram.cpp</w:t>
+        <w:t>Histogram/Histogram.cpp</w:t>
       </w:r>
     </w:p>
     <w:p>

</xml_diff>